<commit_message>
Start creating own tree
</commit_message>
<xml_diff>
--- a/Notes.docx
+++ b/Notes.docx
@@ -360,6 +360,11 @@
     <w:p>
       <w:r>
         <w:lastRenderedPageBreak/>
+        <w:t>Another method is to optimize the minimum bin size in addition to the penalty cost. Smaller minimum bin sizes reduce the impact of outliers. Or, you could optimize the maximum depth (i.e., the number of splits between the root node and any terminal node).</w:t>
+      </w:r>
+    </w:p>
+    <w:p>
+      <w:r>
         <w:t xml:space="preserve">Regression trees are great. They are easy to interpret, they </w:t>
       </w:r>
       <w:r>
@@ -371,6 +376,70 @@
       <w:r>
         <w:t>ions.</w:t>
       </w:r>
+    </w:p>
+    <w:p>
+      <w:r>
+        <w:t xml:space="preserve">To reduce this variance (and therefore, to make better predictions), </w:t>
+      </w:r>
+      <w:r>
+        <w:t>you could bootstrap multiple trees</w:t>
+      </w:r>
+      <w:r>
+        <w:t>.</w:t>
+      </w:r>
+      <w:r>
+        <w:t xml:space="preserve"> </w:t>
+      </w:r>
+      <w:r>
+        <w:t>(</w:t>
+      </w:r>
+      <w:r>
+        <w:t>T</w:t>
+      </w:r>
+      <w:r>
+        <w:t>his is referred to as “bagging</w:t>
+      </w:r>
+      <w:r>
+        <w:t>.</w:t>
+      </w:r>
+      <w:r>
+        <w:t>”)</w:t>
+      </w:r>
+      <w:r>
+        <w:t xml:space="preserve"> In other words, rather than generating one tree from your training set, you could bootstrap </w:t>
+      </w:r>
+      <w:r>
+        <w:t>50 or so</w:t>
+      </w:r>
+      <w:r>
+        <w:t xml:space="preserve"> samples from your training data, and generate a tree for each sample. Then, you could average your results. The resulting tree would have much less variance than a single tree generated only from the training set.</w:t>
+      </w:r>
+    </w:p>
+    <w:p/>
+    <w:p>
+      <w:pPr>
+        <w:rPr>
+          <w:b/>
+          <w:bCs/>
+        </w:rPr>
+      </w:pPr>
+      <w:r>
+        <w:rPr>
+          <w:b/>
+          <w:bCs/>
+        </w:rPr>
+        <w:t>References</w:t>
+      </w:r>
+    </w:p>
+    <w:p>
+      <w:hyperlink r:id="rId4" w:history="1">
+        <w:r>
+          <w:rPr>
+            <w:rStyle w:val="Hyperlink"/>
+          </w:rPr>
+          <w:t>http://uc-r.github.io/regression_trees</w:t>
+        </w:r>
+      </w:hyperlink>
     </w:p>
     <w:sectPr>
       <w:pgSz w:w="12240" w:h="15840"/>
@@ -827,6 +896,18 @@
       </w:tblBorders>
     </w:tblPr>
   </w:style>
+  <w:style w:type="character" w:styleId="Hyperlink">
+    <w:name w:val="Hyperlink"/>
+    <w:basedOn w:val="DefaultParagraphFont"/>
+    <w:uiPriority w:val="99"/>
+    <w:semiHidden/>
+    <w:unhideWhenUsed/>
+    <w:rsid w:val="00AF053B"/>
+    <w:rPr>
+      <w:color w:val="0000FF"/>
+      <w:u w:val="single"/>
+    </w:rPr>
+  </w:style>
 </w:styles>
 </file>
 

</xml_diff>